<commit_message>
Set ascii font and icon
</commit_message>
<xml_diff>
--- a/res/model.docx
+++ b/res/model.docx
@@ -5,9 +5,12 @@
     <w:p>
       <w:pPr>
         <w:rPr>
+          <w:rFonts w:ascii="Bahnschrift" w:hAnsi="Bahnschrift"/>
           <w:lang w:eastAsia="zh-CN"/>
         </w:rPr>
       </w:pPr>
+      <w:bookmarkStart w:id="0" w:name="_GoBack"/>
+      <w:bookmarkEnd w:id="0"/>
     </w:p>
     <w:sectPr>
       <w:headerReference w:type="even" r:id="rId8"/>
@@ -92,7 +95,6 @@
           </w:rPr>
         </w:sdtEndPr>
         <w:sdtContent>
-          <w:bookmarkStart w:id="0" w:name="_GoBack" w:displacedByCustomXml="prev"/>
           <w:p>
             <w:pPr>
               <w:pStyle w:val="a7"/>
@@ -215,7 +217,6 @@
       </w:sdt>
     </w:sdtContent>
   </w:sdt>
-  <w:bookmarkEnd w:id="0"/>
   <w:p>
     <w:pPr>
       <w:pStyle w:val="a7"/>
@@ -12210,7 +12211,7 @@
 </file>
 
 <file path=customXml/itemProps1.xml><?xml version="1.0" encoding="utf-8"?>
-<ds:datastoreItem xmlns:ds="http://schemas.openxmlformats.org/officeDocument/2006/customXml" ds:itemID="{C0103EE5-DD3E-426C-9E58-F6CFC6C9D205}">
+<ds:datastoreItem xmlns:ds="http://schemas.openxmlformats.org/officeDocument/2006/customXml" ds:itemID="{16B5C82C-F1BE-4B8F-8EAE-B8BE94073BFA}">
   <ds:schemaRefs>
     <ds:schemaRef ds:uri="http://schemas.openxmlformats.org/officeDocument/2006/bibliography"/>
   </ds:schemaRefs>

</xml_diff>